<commit_message>
Estructura del proyecto para uso de componentes
</commit_message>
<xml_diff>
--- a/documentacion.docx
+++ b/documentacion.docx
@@ -36,6 +36,11 @@
         <w:rPr>
           <w:lang w:val="en-US"/>
         </w:rPr>
+      </w:r>
+      <w:r>
+        <w:rPr>
+          <w:lang w:val="en-US"/>
+        </w:rPr>
         <w:fldChar w:fldCharType="separate"/>
       </w:r>
       <w:r>
@@ -124,24 +129,44 @@
       </w:pPr>
     </w:p>
     <w:p>
+      <w:pPr>
+        <w:rPr>
+          <w:lang w:val="en-US"/>
+        </w:rPr>
+      </w:pPr>
       <w:proofErr w:type="spellStart"/>
       <w:r>
+        <w:rPr>
+          <w:lang w:val="en-US"/>
+        </w:rPr>
         <w:t>npx</w:t>
       </w:r>
       <w:proofErr w:type="spellEnd"/>
       <w:r>
+        <w:rPr>
+          <w:lang w:val="en-US"/>
+        </w:rPr>
         <w:t xml:space="preserve"> </w:t>
       </w:r>
       <w:proofErr w:type="spellStart"/>
       <w:r>
+        <w:rPr>
+          <w:lang w:val="en-US"/>
+        </w:rPr>
         <w:t>tailwindcss</w:t>
       </w:r>
       <w:proofErr w:type="spellEnd"/>
       <w:r>
+        <w:rPr>
+          <w:lang w:val="en-US"/>
+        </w:rPr>
         <w:t xml:space="preserve"> </w:t>
       </w:r>
       <w:proofErr w:type="spellStart"/>
       <w:r>
+        <w:rPr>
+          <w:lang w:val="en-US"/>
+        </w:rPr>
         <w:t>init</w:t>
       </w:r>
       <w:proofErr w:type="spellEnd"/>
@@ -165,6 +190,125 @@
         </w:rPr>
         <w:t>Created Tailwind CSS config file: tailwind.config.js</w:t>
       </w:r>
+    </w:p>
+    <w:p>
+      <w:pPr>
+        <w:rPr>
+          <w:lang w:val="en-US"/>
+        </w:rPr>
+      </w:pPr>
+    </w:p>
+    <w:p>
+      <w:pPr>
+        <w:rPr>
+          <w:lang w:val="en-US"/>
+        </w:rPr>
+      </w:pPr>
+      <w:r>
+        <w:rPr>
+          <w:lang w:val="en-US"/>
+        </w:rPr>
+        <w:drawing>
+          <wp:inline distT="0" distB="0" distL="0" distR="0" wp14:anchorId="06009E5B" wp14:editId="60C7BB55">
+            <wp:extent cx="4016088" cy="4023709"/>
+            <wp:effectExtent l="0" t="0" r="3810" b="0"/>
+            <wp:docPr id="1556551741" name="Imagen 1"/>
+            <wp:cNvGraphicFramePr>
+              <a:graphicFrameLocks xmlns:a="http://schemas.openxmlformats.org/drawingml/2006/main" noChangeAspect="1"/>
+            </wp:cNvGraphicFramePr>
+            <a:graphic xmlns:a="http://schemas.openxmlformats.org/drawingml/2006/main">
+              <a:graphicData uri="http://schemas.openxmlformats.org/drawingml/2006/picture">
+                <pic:pic xmlns:pic="http://schemas.openxmlformats.org/drawingml/2006/picture">
+                  <pic:nvPicPr>
+                    <pic:cNvPr id="1556551741" name=""/>
+                    <pic:cNvPicPr/>
+                  </pic:nvPicPr>
+                  <pic:blipFill>
+                    <a:blip r:embed="rId5"/>
+                    <a:stretch>
+                      <a:fillRect/>
+                    </a:stretch>
+                  </pic:blipFill>
+                  <pic:spPr>
+                    <a:xfrm>
+                      <a:off x="0" y="0"/>
+                      <a:ext cx="4016088" cy="4023709"/>
+                    </a:xfrm>
+                    <a:prstGeom prst="rect">
+                      <a:avLst/>
+                    </a:prstGeom>
+                  </pic:spPr>
+                </pic:pic>
+              </a:graphicData>
+            </a:graphic>
+          </wp:inline>
+        </w:drawing>
+      </w:r>
+    </w:p>
+    <w:p>
+      <w:pPr>
+        <w:rPr>
+          <w:lang w:val="en-US"/>
+        </w:rPr>
+      </w:pPr>
+    </w:p>
+    <w:p>
+      <w:pPr>
+        <w:rPr>
+          <w:lang w:val="en-US"/>
+        </w:rPr>
+      </w:pPr>
+      <w:r>
+        <w:rPr>
+          <w:lang w:val="en-US"/>
+        </w:rPr>
+        <w:t>ng g c domains/products/pages/list</w:t>
+      </w:r>
+    </w:p>
+    <w:p>
+      <w:pPr>
+        <w:rPr>
+          <w:lang w:val="en-US"/>
+        </w:rPr>
+      </w:pPr>
+      <w:r>
+        <w:rPr>
+          <w:lang w:val="en-US"/>
+        </w:rPr>
+        <w:t>ng g c domains/products/</w:t>
+      </w:r>
+      <w:r>
+        <w:rPr>
+          <w:lang w:val="en-US"/>
+        </w:rPr>
+        <w:t>components</w:t>
+      </w:r>
+      <w:r>
+        <w:rPr>
+          <w:lang w:val="en-US"/>
+        </w:rPr>
+        <w:t>/</w:t>
+      </w:r>
+      <w:r>
+        <w:rPr>
+          <w:lang w:val="en-US"/>
+        </w:rPr>
+        <w:t>product</w:t>
+      </w:r>
+    </w:p>
+    <w:p>
+      <w:pPr>
+        <w:rPr>
+          <w:lang w:val="en-US"/>
+        </w:rPr>
+      </w:pPr>
+    </w:p>
+    <w:p>
+      <w:pPr>
+        <w:rPr>
+          <w:lang w:val="en-US"/>
+        </w:rPr>
+      </w:pPr>
     </w:p>
     <w:sectPr>
       <w:pgSz w:w="12240" w:h="15840"/>
@@ -1016,6 +1160,7 @@
   <w:style w:type="character" w:default="1" w:styleId="Fuentedeprrafopredeter">
     <w:name w:val="Default Paragraph Font"/>
     <w:uiPriority w:val="1"/>
+    <w:semiHidden/>
     <w:unhideWhenUsed/>
   </w:style>
   <w:style w:type="table" w:default="1" w:styleId="Tablanormal">

</xml_diff>

<commit_message>
Uso de Outputs en Angular
</commit_message>
<xml_diff>
--- a/documentacion.docx
+++ b/documentacion.docx
@@ -309,6 +309,190 @@
           <w:lang w:val="en-US"/>
         </w:rPr>
       </w:pPr>
+      <w:r>
+        <w:rPr>
+          <w:b/>
+          <w:bCs/>
+          <w:lang w:val="en-US"/>
+        </w:rPr>
+        <w:t>Tailwind CSS IntelliSense</w:t>
+      </w:r>
+    </w:p>
+    <w:p>
+      <w:proofErr w:type="spellStart"/>
+      <w:r>
+        <w:lastRenderedPageBreak/>
+        <w:t>Extension</w:t>
+      </w:r>
+      <w:proofErr w:type="spellEnd"/>
+      <w:r>
+        <w:t xml:space="preserve"> para uso</w:t>
+      </w:r>
+      <w:r>
+        <w:t xml:space="preserve"> </w:t>
+      </w:r>
+      <w:proofErr w:type="spellStart"/>
+      <w:r>
+        <w:t>v</w:t>
+      </w:r>
+      <w:r>
+        <w:t>scode</w:t>
+      </w:r>
+      <w:proofErr w:type="spellEnd"/>
+    </w:p>
+    <w:p/>
+    <w:p>
+      <w:r>
+        <w:t xml:space="preserve">Angular </w:t>
+      </w:r>
+      <w:proofErr w:type="spellStart"/>
+      <w:r>
+        <w:t>DevTools</w:t>
+      </w:r>
+      <w:proofErr w:type="spellEnd"/>
+    </w:p>
+    <w:p>
+      <w:pPr>
+        <w:rPr>
+          <w:lang w:val="en-US"/>
+        </w:rPr>
+      </w:pPr>
+      <w:r>
+        <w:rPr>
+          <w:lang w:val="en-US"/>
+        </w:rPr>
+        <w:t xml:space="preserve">Extension para </w:t>
+      </w:r>
+      <w:proofErr w:type="spellStart"/>
+      <w:r>
+        <w:rPr>
+          <w:lang w:val="en-US"/>
+        </w:rPr>
+        <w:t>navegador</w:t>
+      </w:r>
+      <w:proofErr w:type="spellEnd"/>
+    </w:p>
+    <w:p>
+      <w:pPr>
+        <w:rPr>
+          <w:b/>
+          <w:bCs/>
+        </w:rPr>
+      </w:pPr>
+      <w:r>
+        <w:rPr>
+          <w:b/>
+          <w:bCs/>
+        </w:rPr>
+        <w:t xml:space="preserve">Angular </w:t>
+      </w:r>
+      <w:proofErr w:type="spellStart"/>
+      <w:r>
+        <w:rPr>
+          <w:b/>
+          <w:bCs/>
+        </w:rPr>
+        <w:t>Language</w:t>
+      </w:r>
+      <w:proofErr w:type="spellEnd"/>
+      <w:r>
+        <w:rPr>
+          <w:b/>
+          <w:bCs/>
+        </w:rPr>
+        <w:t xml:space="preserve"> </w:t>
+      </w:r>
+      <w:proofErr w:type="spellStart"/>
+      <w:r>
+        <w:rPr>
+          <w:b/>
+          <w:bCs/>
+        </w:rPr>
+        <w:t>Service</w:t>
+      </w:r>
+      <w:proofErr w:type="spellEnd"/>
+    </w:p>
+    <w:p>
+      <w:pPr>
+        <w:rPr>
+          <w:lang w:val="en-US"/>
+        </w:rPr>
+      </w:pPr>
+      <w:r>
+        <w:rPr>
+          <w:lang w:val="en-US"/>
+        </w:rPr>
+        <w:t xml:space="preserve">Extension para </w:t>
+      </w:r>
+      <w:proofErr w:type="spellStart"/>
+      <w:r>
+        <w:rPr>
+          <w:lang w:val="en-US"/>
+        </w:rPr>
+        <w:t>uso</w:t>
+      </w:r>
+      <w:proofErr w:type="spellEnd"/>
+      <w:r>
+        <w:rPr>
+          <w:lang w:val="en-US"/>
+        </w:rPr>
+        <w:t xml:space="preserve"> </w:t>
+      </w:r>
+      <w:proofErr w:type="spellStart"/>
+      <w:r>
+        <w:rPr>
+          <w:lang w:val="en-US"/>
+        </w:rPr>
+        <w:t>vscode</w:t>
+      </w:r>
+      <w:proofErr w:type="spellEnd"/>
+    </w:p>
+    <w:p>
+      <w:pPr>
+        <w:rPr>
+          <w:lang w:val="en-US"/>
+        </w:rPr>
+      </w:pPr>
+      <w:r>
+        <w:rPr>
+          <w:lang w:val="en-US"/>
+        </w:rPr>
+        <w:drawing>
+          <wp:inline distT="0" distB="0" distL="0" distR="0" wp14:anchorId="128D1AFF" wp14:editId="4A516255">
+            <wp:extent cx="2979678" cy="1798476"/>
+            <wp:effectExtent l="0" t="0" r="0" b="0"/>
+            <wp:docPr id="940231770" name="Imagen 1"/>
+            <wp:cNvGraphicFramePr>
+              <a:graphicFrameLocks xmlns:a="http://schemas.openxmlformats.org/drawingml/2006/main" noChangeAspect="1"/>
+            </wp:cNvGraphicFramePr>
+            <a:graphic xmlns:a="http://schemas.openxmlformats.org/drawingml/2006/main">
+              <a:graphicData uri="http://schemas.openxmlformats.org/drawingml/2006/picture">
+                <pic:pic xmlns:pic="http://schemas.openxmlformats.org/drawingml/2006/picture">
+                  <pic:nvPicPr>
+                    <pic:cNvPr id="940231770" name=""/>
+                    <pic:cNvPicPr/>
+                  </pic:nvPicPr>
+                  <pic:blipFill>
+                    <a:blip r:embed="rId6"/>
+                    <a:stretch>
+                      <a:fillRect/>
+                    </a:stretch>
+                  </pic:blipFill>
+                  <pic:spPr>
+                    <a:xfrm>
+                      <a:off x="0" y="0"/>
+                      <a:ext cx="2979678" cy="1798476"/>
+                    </a:xfrm>
+                    <a:prstGeom prst="rect">
+                      <a:avLst/>
+                    </a:prstGeom>
+                  </pic:spPr>
+                </pic:pic>
+              </a:graphicData>
+            </a:graphic>
+          </wp:inline>
+        </w:drawing>
+      </w:r>
     </w:p>
     <w:sectPr>
       <w:pgSz w:w="12240" w:h="15840"/>
@@ -1160,7 +1344,6 @@
   <w:style w:type="character" w:default="1" w:styleId="Fuentedeprrafopredeter">
     <w:name w:val="Default Paragraph Font"/>
     <w:uiPriority w:val="1"/>
-    <w:semiHidden/>
     <w:unhideWhenUsed/>
   </w:style>
   <w:style w:type="table" w:default="1" w:styleId="Tablanormal">

</xml_diff>